<commit_message>
ta6 formato + correcciones
</commit_message>
<xml_diff>
--- a/[JAVA]/C2/TA6/TA6.docx
+++ b/[JAVA]/C2/TA6/TA6.docx
@@ -124,6 +124,7 @@
               <w:rPr>
                 <w:b/>
                 <w:bCs/>
+                <w:noProof/>
                 <w:sz w:val="28"/>
                 <w:szCs w:val="28"/>
               </w:rPr>
@@ -223,6 +224,7 @@
               <w:rPr>
                 <w:b/>
                 <w:bCs/>
+                <w:noProof/>
                 <w:sz w:val="28"/>
                 <w:szCs w:val="28"/>
               </w:rPr>
@@ -284,6 +286,7 @@
               <w:rPr>
                 <w:b/>
                 <w:bCs/>
+                <w:noProof/>
                 <w:sz w:val="28"/>
                 <w:szCs w:val="28"/>
               </w:rPr>
@@ -345,6 +348,7 @@
               <w:rPr>
                 <w:b/>
                 <w:bCs/>
+                <w:noProof/>
                 <w:sz w:val="28"/>
                 <w:szCs w:val="28"/>
               </w:rPr>
@@ -466,6 +470,7 @@
               <w:rPr>
                 <w:b/>
                 <w:bCs/>
+                <w:noProof/>
                 <w:sz w:val="28"/>
                 <w:szCs w:val="28"/>
               </w:rPr>
@@ -564,6 +569,7 @@
               <w:rPr>
                 <w:b/>
                 <w:bCs/>
+                <w:noProof/>
                 <w:sz w:val="28"/>
                 <w:szCs w:val="28"/>
               </w:rPr>
@@ -665,6 +671,7 @@
               <w:rPr>
                 <w:b/>
                 <w:bCs/>
+                <w:noProof/>
                 <w:sz w:val="28"/>
                 <w:szCs w:val="28"/>
               </w:rPr>
@@ -765,6 +772,7 @@
               <w:rPr>
                 <w:b/>
                 <w:bCs/>
+                <w:noProof/>
                 <w:sz w:val="28"/>
                 <w:szCs w:val="28"/>
               </w:rPr>
@@ -826,6 +834,7 @@
               <w:rPr>
                 <w:b/>
                 <w:bCs/>
+                <w:noProof/>
                 <w:sz w:val="28"/>
                 <w:szCs w:val="28"/>
               </w:rPr>
@@ -888,16 +897,7 @@
           <w:sz w:val="28"/>
           <w:szCs w:val="28"/>
         </w:rPr>
-        <w:t>#</w:t>
-      </w:r>
-      <w:r>
-        <w:rPr>
-          <w:b/>
-          <w:bCs/>
-          <w:sz w:val="28"/>
-          <w:szCs w:val="28"/>
-        </w:rPr>
-        <w:t>3</w:t>
+        <w:t>#3</w:t>
       </w:r>
     </w:p>
     <w:p>
@@ -919,16 +919,7 @@
           <w:sz w:val="28"/>
           <w:szCs w:val="28"/>
         </w:rPr>
-        <w:t>#</w:t>
-      </w:r>
-      <w:r>
-        <w:rPr>
-          <w:b/>
-          <w:bCs/>
-          <w:sz w:val="28"/>
-          <w:szCs w:val="28"/>
-        </w:rPr>
-        <w:t>4</w:t>
+        <w:t>#4</w:t>
       </w:r>
     </w:p>
     <w:tbl>
@@ -974,6 +965,7 @@
               <w:rPr>
                 <w:b/>
                 <w:bCs/>
+                <w:noProof/>
                 <w:sz w:val="28"/>
                 <w:szCs w:val="28"/>
               </w:rPr>
@@ -1072,6 +1064,7 @@
               <w:rPr>
                 <w:b/>
                 <w:bCs/>
+                <w:noProof/>
                 <w:sz w:val="28"/>
                 <w:szCs w:val="28"/>
               </w:rPr>
@@ -1134,16 +1127,7 @@
           <w:sz w:val="28"/>
           <w:szCs w:val="28"/>
         </w:rPr>
-        <w:t>#</w:t>
-      </w:r>
-      <w:r>
-        <w:rPr>
-          <w:b/>
-          <w:bCs/>
-          <w:sz w:val="28"/>
-          <w:szCs w:val="28"/>
-        </w:rPr>
-        <w:t>5</w:t>
+        <w:t>#5</w:t>
       </w:r>
     </w:p>
     <w:tbl>
@@ -1179,18 +1163,18 @@
             <w:pPr>
               <w:spacing w:line="360" w:lineRule="auto"/>
               <w:ind w:right="-1277"/>
-              <w:jc w:val="center"/>
-              <w:rPr>
-                <w:b/>
-                <w:bCs/>
-                <w:sz w:val="28"/>
-                <w:szCs w:val="28"/>
-              </w:rPr>
-            </w:pPr>
-            <w:r>
-              <w:rPr>
-                <w:b/>
-                <w:bCs/>
+              <w:rPr>
+                <w:b/>
+                <w:bCs/>
+                <w:sz w:val="28"/>
+                <w:szCs w:val="28"/>
+              </w:rPr>
+            </w:pPr>
+            <w:r>
+              <w:rPr>
+                <w:b/>
+                <w:bCs/>
+                <w:noProof/>
                 <w:sz w:val="28"/>
                 <w:szCs w:val="28"/>
               </w:rPr>
@@ -1290,6 +1274,7 @@
               <w:rPr>
                 <w:b/>
                 <w:bCs/>
+                <w:noProof/>
                 <w:sz w:val="28"/>
                 <w:szCs w:val="28"/>
               </w:rPr>
@@ -1351,6 +1336,7 @@
               <w:rPr>
                 <w:b/>
                 <w:bCs/>
+                <w:noProof/>
                 <w:sz w:val="28"/>
                 <w:szCs w:val="28"/>
               </w:rPr>
@@ -1433,7 +1419,7 @@
         <w:tblLook w:val="04A0" w:firstRow="1" w:lastRow="0" w:firstColumn="1" w:lastColumn="0" w:noHBand="0" w:noVBand="1"/>
       </w:tblPr>
       <w:tblGrid>
-        <w:gridCol w:w="11350"/>
+        <w:gridCol w:w="11589"/>
       </w:tblGrid>
       <w:tr>
         <w:trPr>
@@ -1448,7 +1434,6 @@
             <w:pPr>
               <w:spacing w:line="360" w:lineRule="auto"/>
               <w:ind w:right="-1277"/>
-              <w:jc w:val="center"/>
               <w:rPr>
                 <w:b/>
                 <w:bCs/>
@@ -1464,10 +1449,10 @@
                 <w:szCs w:val="28"/>
               </w:rPr>
               <w:drawing>
-                <wp:inline distT="0" distB="0" distL="0" distR="0" wp14:anchorId="536F6398" wp14:editId="734CABB0">
-                  <wp:extent cx="7069455" cy="652780"/>
-                  <wp:effectExtent l="0" t="0" r="0" b="0"/>
-                  <wp:docPr id="1100072882" name="Imagen 1"/>
+                <wp:inline distT="0" distB="0" distL="0" distR="0" wp14:anchorId="26D9F2C3" wp14:editId="1242FBC8">
+                  <wp:extent cx="7221855" cy="676910"/>
+                  <wp:effectExtent l="0" t="0" r="0" b="8890"/>
+                  <wp:docPr id="1144907213" name="Imagen 1"/>
                   <wp:cNvGraphicFramePr>
                     <a:graphicFrameLocks xmlns:a="http://schemas.openxmlformats.org/drawingml/2006/main" noChangeAspect="1"/>
                   </wp:cNvGraphicFramePr>
@@ -1475,7 +1460,7 @@
                     <a:graphicData uri="http://schemas.openxmlformats.org/drawingml/2006/picture">
                       <pic:pic xmlns:pic="http://schemas.openxmlformats.org/drawingml/2006/picture">
                         <pic:nvPicPr>
-                          <pic:cNvPr id="1100072882" name=""/>
+                          <pic:cNvPr id="1144907213" name=""/>
                           <pic:cNvPicPr/>
                         </pic:nvPicPr>
                         <pic:blipFill>
@@ -1487,7 +1472,7 @@
                         <pic:spPr>
                           <a:xfrm>
                             <a:off x="0" y="0"/>
-                            <a:ext cx="7069455" cy="652780"/>
+                            <a:ext cx="7221855" cy="676910"/>
                           </a:xfrm>
                           <a:prstGeom prst="rect">
                             <a:avLst/>
@@ -1562,10 +1547,10 @@
                 <w:szCs w:val="28"/>
               </w:rPr>
               <w:drawing>
-                <wp:inline distT="0" distB="0" distL="0" distR="0" wp14:anchorId="2516385C" wp14:editId="607CD98B">
-                  <wp:extent cx="3619814" cy="853514"/>
-                  <wp:effectExtent l="0" t="0" r="0" b="3810"/>
-                  <wp:docPr id="1944040880" name="Imagen 1"/>
+                <wp:inline distT="0" distB="0" distL="0" distR="0" wp14:anchorId="221FBFEC" wp14:editId="37128598">
+                  <wp:extent cx="4320914" cy="1653683"/>
+                  <wp:effectExtent l="0" t="0" r="3810" b="3810"/>
+                  <wp:docPr id="1187419366" name="Imagen 1"/>
                   <wp:cNvGraphicFramePr>
                     <a:graphicFrameLocks xmlns:a="http://schemas.openxmlformats.org/drawingml/2006/main" noChangeAspect="1"/>
                   </wp:cNvGraphicFramePr>
@@ -1573,7 +1558,7 @@
                     <a:graphicData uri="http://schemas.openxmlformats.org/drawingml/2006/picture">
                       <pic:pic xmlns:pic="http://schemas.openxmlformats.org/drawingml/2006/picture">
                         <pic:nvPicPr>
-                          <pic:cNvPr id="1944040880" name=""/>
+                          <pic:cNvPr id="1187419366" name=""/>
                           <pic:cNvPicPr/>
                         </pic:nvPicPr>
                         <pic:blipFill>
@@ -1585,7 +1570,7 @@
                         <pic:spPr>
                           <a:xfrm>
                             <a:off x="0" y="0"/>
-                            <a:ext cx="3619814" cy="853514"/>
+                            <a:ext cx="4320914" cy="1653683"/>
                           </a:xfrm>
                           <a:prstGeom prst="rect">
                             <a:avLst/>
@@ -1626,7 +1611,406 @@
           <w:szCs w:val="28"/>
         </w:rPr>
       </w:pPr>
+      <w:r>
+        <w:rPr>
+          <w:b/>
+          <w:bCs/>
+          <w:sz w:val="28"/>
+          <w:szCs w:val="28"/>
+        </w:rPr>
+        <w:t>#</w:t>
+      </w:r>
+      <w:r>
+        <w:rPr>
+          <w:b/>
+          <w:bCs/>
+          <w:sz w:val="28"/>
+          <w:szCs w:val="28"/>
+        </w:rPr>
+        <w:t>7</w:t>
+      </w:r>
     </w:p>
+    <w:tbl>
+      <w:tblPr>
+        <w:tblStyle w:val="Tablaconcuadrcula"/>
+        <w:tblpPr w:leftFromText="141" w:rightFromText="141" w:vertAnchor="page" w:horzAnchor="margin" w:tblpXSpec="center" w:tblpY="8040"/>
+        <w:tblW w:w="11735" w:type="dxa"/>
+        <w:tblBorders>
+          <w:top w:val="none" w:sz="0" w:space="0" w:color="auto"/>
+          <w:left w:val="none" w:sz="0" w:space="0" w:color="auto"/>
+          <w:bottom w:val="none" w:sz="0" w:space="0" w:color="auto"/>
+          <w:right w:val="none" w:sz="0" w:space="0" w:color="auto"/>
+          <w:insideH w:val="none" w:sz="0" w:space="0" w:color="auto"/>
+          <w:insideV w:val="none" w:sz="0" w:space="0" w:color="auto"/>
+        </w:tblBorders>
+        <w:tblLook w:val="04A0" w:firstRow="1" w:lastRow="0" w:firstColumn="1" w:lastColumn="0" w:noHBand="0" w:noVBand="1"/>
+      </w:tblPr>
+      <w:tblGrid>
+        <w:gridCol w:w="5536"/>
+        <w:gridCol w:w="6293"/>
+      </w:tblGrid>
+      <w:tr>
+        <w:trPr>
+          <w:trHeight w:val="290"/>
+        </w:trPr>
+        <w:tc>
+          <w:tcPr>
+            <w:tcW w:w="11735" w:type="dxa"/>
+            <w:gridSpan w:val="2"/>
+            <w:vAlign w:val="center"/>
+          </w:tcPr>
+          <w:p>
+            <w:pPr>
+              <w:spacing w:line="360" w:lineRule="auto"/>
+              <w:ind w:right="-1277"/>
+              <w:rPr>
+                <w:b/>
+                <w:bCs/>
+                <w:sz w:val="28"/>
+                <w:szCs w:val="28"/>
+              </w:rPr>
+            </w:pPr>
+            <w:r>
+              <w:rPr>
+                <w:b/>
+                <w:bCs/>
+                <w:sz w:val="28"/>
+                <w:szCs w:val="28"/>
+              </w:rPr>
+              <w:drawing>
+                <wp:inline distT="0" distB="0" distL="0" distR="0" wp14:anchorId="76BC7F6F" wp14:editId="3871B7E4">
+                  <wp:extent cx="7374255" cy="826770"/>
+                  <wp:effectExtent l="0" t="0" r="0" b="0"/>
+                  <wp:docPr id="1594343121" name="Imagen 1"/>
+                  <wp:cNvGraphicFramePr>
+                    <a:graphicFrameLocks xmlns:a="http://schemas.openxmlformats.org/drawingml/2006/main" noChangeAspect="1"/>
+                  </wp:cNvGraphicFramePr>
+                  <a:graphic xmlns:a="http://schemas.openxmlformats.org/drawingml/2006/main">
+                    <a:graphicData uri="http://schemas.openxmlformats.org/drawingml/2006/picture">
+                      <pic:pic xmlns:pic="http://schemas.openxmlformats.org/drawingml/2006/picture">
+                        <pic:nvPicPr>
+                          <pic:cNvPr id="1594343121" name=""/>
+                          <pic:cNvPicPr/>
+                        </pic:nvPicPr>
+                        <pic:blipFill>
+                          <a:blip r:embed="rId20"/>
+                          <a:stretch>
+                            <a:fillRect/>
+                          </a:stretch>
+                        </pic:blipFill>
+                        <pic:spPr>
+                          <a:xfrm>
+                            <a:off x="0" y="0"/>
+                            <a:ext cx="7374255" cy="826770"/>
+                          </a:xfrm>
+                          <a:prstGeom prst="rect">
+                            <a:avLst/>
+                          </a:prstGeom>
+                        </pic:spPr>
+                      </pic:pic>
+                    </a:graphicData>
+                  </a:graphic>
+                </wp:inline>
+              </w:drawing>
+            </w:r>
+          </w:p>
+        </w:tc>
+      </w:tr>
+      <w:tr>
+        <w:trPr>
+          <w:trHeight w:val="290"/>
+        </w:trPr>
+        <w:tc>
+          <w:tcPr>
+            <w:tcW w:w="11735" w:type="dxa"/>
+            <w:gridSpan w:val="2"/>
+            <w:vAlign w:val="center"/>
+          </w:tcPr>
+          <w:p>
+            <w:pPr>
+              <w:spacing w:line="360" w:lineRule="auto"/>
+              <w:ind w:right="-1277"/>
+              <w:rPr>
+                <w:b/>
+                <w:bCs/>
+                <w:sz w:val="28"/>
+                <w:szCs w:val="28"/>
+              </w:rPr>
+            </w:pPr>
+            <w:r>
+              <w:rPr>
+                <w:b/>
+                <w:bCs/>
+                <w:sz w:val="28"/>
+                <w:szCs w:val="28"/>
+              </w:rPr>
+              <w:t>Compilación y visual de consola:</w:t>
+            </w:r>
+          </w:p>
+        </w:tc>
+      </w:tr>
+      <w:tr>
+        <w:trPr>
+          <w:trHeight w:val="2085"/>
+        </w:trPr>
+        <w:tc>
+          <w:tcPr>
+            <w:tcW w:w="5393" w:type="dxa"/>
+            <w:vAlign w:val="center"/>
+          </w:tcPr>
+          <w:p>
+            <w:pPr>
+              <w:spacing w:line="360" w:lineRule="auto"/>
+              <w:ind w:right="-1277"/>
+              <w:rPr>
+                <w:b/>
+                <w:bCs/>
+                <w:sz w:val="28"/>
+                <w:szCs w:val="28"/>
+              </w:rPr>
+            </w:pPr>
+            <w:r>
+              <w:rPr>
+                <w:b/>
+                <w:bCs/>
+                <w:sz w:val="28"/>
+                <w:szCs w:val="28"/>
+              </w:rPr>
+              <w:drawing>
+                <wp:inline distT="0" distB="0" distL="0" distR="0" wp14:anchorId="6B4FC59E" wp14:editId="35C42F3B">
+                  <wp:extent cx="3314139" cy="889000"/>
+                  <wp:effectExtent l="0" t="0" r="635" b="6350"/>
+                  <wp:docPr id="463601240" name="Imagen 1"/>
+                  <wp:cNvGraphicFramePr>
+                    <a:graphicFrameLocks xmlns:a="http://schemas.openxmlformats.org/drawingml/2006/main" noChangeAspect="1"/>
+                  </wp:cNvGraphicFramePr>
+                  <a:graphic xmlns:a="http://schemas.openxmlformats.org/drawingml/2006/main">
+                    <a:graphicData uri="http://schemas.openxmlformats.org/drawingml/2006/picture">
+                      <pic:pic xmlns:pic="http://schemas.openxmlformats.org/drawingml/2006/picture">
+                        <pic:nvPicPr>
+                          <pic:cNvPr id="463601240" name=""/>
+                          <pic:cNvPicPr/>
+                        </pic:nvPicPr>
+                        <pic:blipFill>
+                          <a:blip r:embed="rId21"/>
+                          <a:stretch>
+                            <a:fillRect/>
+                          </a:stretch>
+                        </pic:blipFill>
+                        <pic:spPr>
+                          <a:xfrm>
+                            <a:off x="0" y="0"/>
+                            <a:ext cx="3318328" cy="890124"/>
+                          </a:xfrm>
+                          <a:prstGeom prst="rect">
+                            <a:avLst/>
+                          </a:prstGeom>
+                        </pic:spPr>
+                      </pic:pic>
+                    </a:graphicData>
+                  </a:graphic>
+                </wp:inline>
+              </w:drawing>
+            </w:r>
+          </w:p>
+        </w:tc>
+        <w:tc>
+          <w:tcPr>
+            <w:tcW w:w="5036" w:type="dxa"/>
+            <w:vAlign w:val="center"/>
+          </w:tcPr>
+          <w:p>
+            <w:pPr>
+              <w:spacing w:line="360" w:lineRule="auto"/>
+              <w:ind w:right="-1277"/>
+              <w:rPr>
+                <w:b/>
+                <w:bCs/>
+                <w:sz w:val="28"/>
+                <w:szCs w:val="28"/>
+              </w:rPr>
+            </w:pPr>
+            <w:r>
+              <w:rPr>
+                <w:b/>
+                <w:bCs/>
+                <w:sz w:val="28"/>
+                <w:szCs w:val="28"/>
+              </w:rPr>
+              <w:drawing>
+                <wp:inline distT="0" distB="0" distL="0" distR="0" wp14:anchorId="3783485B" wp14:editId="71B5D6B0">
+                  <wp:extent cx="3614420" cy="897286"/>
+                  <wp:effectExtent l="0" t="0" r="5080" b="0"/>
+                  <wp:docPr id="728976366" name="Imagen 1"/>
+                  <wp:cNvGraphicFramePr>
+                    <a:graphicFrameLocks xmlns:a="http://schemas.openxmlformats.org/drawingml/2006/main" noChangeAspect="1"/>
+                  </wp:cNvGraphicFramePr>
+                  <a:graphic xmlns:a="http://schemas.openxmlformats.org/drawingml/2006/main">
+                    <a:graphicData uri="http://schemas.openxmlformats.org/drawingml/2006/picture">
+                      <pic:pic xmlns:pic="http://schemas.openxmlformats.org/drawingml/2006/picture">
+                        <pic:nvPicPr>
+                          <pic:cNvPr id="728976366" name=""/>
+                          <pic:cNvPicPr/>
+                        </pic:nvPicPr>
+                        <pic:blipFill rotWithShape="1">
+                          <a:blip r:embed="rId22"/>
+                          <a:srcRect t="13824"/>
+                          <a:stretch/>
+                        </pic:blipFill>
+                        <pic:spPr bwMode="auto">
+                          <a:xfrm>
+                            <a:off x="0" y="0"/>
+                            <a:ext cx="3631974" cy="901644"/>
+                          </a:xfrm>
+                          <a:prstGeom prst="rect">
+                            <a:avLst/>
+                          </a:prstGeom>
+                          <a:ln>
+                            <a:noFill/>
+                          </a:ln>
+                          <a:extLst>
+                            <a:ext uri="{53640926-AAD7-44D8-BBD7-CCE9431645EC}">
+                              <a14:shadowObscured xmlns:a14="http://schemas.microsoft.com/office/drawing/2010/main"/>
+                            </a:ext>
+                          </a:extLst>
+                        </pic:spPr>
+                      </pic:pic>
+                    </a:graphicData>
+                  </a:graphic>
+                </wp:inline>
+              </w:drawing>
+            </w:r>
+          </w:p>
+        </w:tc>
+      </w:tr>
+      <w:tr>
+        <w:trPr>
+          <w:trHeight w:val="2085"/>
+        </w:trPr>
+        <w:tc>
+          <w:tcPr>
+            <w:tcW w:w="5393" w:type="dxa"/>
+            <w:vAlign w:val="center"/>
+          </w:tcPr>
+          <w:p>
+            <w:pPr>
+              <w:spacing w:line="360" w:lineRule="auto"/>
+              <w:ind w:right="-1277"/>
+              <w:rPr>
+                <w:b/>
+                <w:bCs/>
+                <w:sz w:val="28"/>
+                <w:szCs w:val="28"/>
+              </w:rPr>
+            </w:pPr>
+            <w:r>
+              <w:rPr>
+                <w:b/>
+                <w:bCs/>
+                <w:sz w:val="28"/>
+                <w:szCs w:val="28"/>
+              </w:rPr>
+              <w:drawing>
+                <wp:inline distT="0" distB="0" distL="0" distR="0" wp14:anchorId="64996418" wp14:editId="51D6721F">
+                  <wp:extent cx="3378200" cy="907476"/>
+                  <wp:effectExtent l="0" t="0" r="0" b="6985"/>
+                  <wp:docPr id="2067737026" name="Imagen 1"/>
+                  <wp:cNvGraphicFramePr>
+                    <a:graphicFrameLocks xmlns:a="http://schemas.openxmlformats.org/drawingml/2006/main" noChangeAspect="1"/>
+                  </wp:cNvGraphicFramePr>
+                  <a:graphic xmlns:a="http://schemas.openxmlformats.org/drawingml/2006/main">
+                    <a:graphicData uri="http://schemas.openxmlformats.org/drawingml/2006/picture">
+                      <pic:pic xmlns:pic="http://schemas.openxmlformats.org/drawingml/2006/picture">
+                        <pic:nvPicPr>
+                          <pic:cNvPr id="2067737026" name=""/>
+                          <pic:cNvPicPr/>
+                        </pic:nvPicPr>
+                        <pic:blipFill>
+                          <a:blip r:embed="rId23"/>
+                          <a:stretch>
+                            <a:fillRect/>
+                          </a:stretch>
+                        </pic:blipFill>
+                        <pic:spPr>
+                          <a:xfrm>
+                            <a:off x="0" y="0"/>
+                            <a:ext cx="3385095" cy="909328"/>
+                          </a:xfrm>
+                          <a:prstGeom prst="rect">
+                            <a:avLst/>
+                          </a:prstGeom>
+                        </pic:spPr>
+                      </pic:pic>
+                    </a:graphicData>
+                  </a:graphic>
+                </wp:inline>
+              </w:drawing>
+            </w:r>
+          </w:p>
+        </w:tc>
+        <w:tc>
+          <w:tcPr>
+            <w:tcW w:w="5036" w:type="dxa"/>
+            <w:vAlign w:val="center"/>
+          </w:tcPr>
+          <w:p>
+            <w:pPr>
+              <w:spacing w:line="360" w:lineRule="auto"/>
+              <w:ind w:right="-1277"/>
+              <w:rPr>
+                <w:b/>
+                <w:bCs/>
+                <w:sz w:val="28"/>
+                <w:szCs w:val="28"/>
+              </w:rPr>
+            </w:pPr>
+            <w:r>
+              <w:rPr>
+                <w:b/>
+                <w:bCs/>
+                <w:sz w:val="28"/>
+                <w:szCs w:val="28"/>
+              </w:rPr>
+              <w:drawing>
+                <wp:inline distT="0" distB="0" distL="0" distR="0" wp14:anchorId="19B69301" wp14:editId="11E0DF7F">
+                  <wp:extent cx="3454398" cy="982133"/>
+                  <wp:effectExtent l="0" t="0" r="0" b="8890"/>
+                  <wp:docPr id="200975766" name="Imagen 1"/>
+                  <wp:cNvGraphicFramePr>
+                    <a:graphicFrameLocks xmlns:a="http://schemas.openxmlformats.org/drawingml/2006/main" noChangeAspect="1"/>
+                  </wp:cNvGraphicFramePr>
+                  <a:graphic xmlns:a="http://schemas.openxmlformats.org/drawingml/2006/main">
+                    <a:graphicData uri="http://schemas.openxmlformats.org/drawingml/2006/picture">
+                      <pic:pic xmlns:pic="http://schemas.openxmlformats.org/drawingml/2006/picture">
+                        <pic:nvPicPr>
+                          <pic:cNvPr id="200975766" name=""/>
+                          <pic:cNvPicPr/>
+                        </pic:nvPicPr>
+                        <pic:blipFill>
+                          <a:blip r:embed="rId24"/>
+                          <a:stretch>
+                            <a:fillRect/>
+                          </a:stretch>
+                        </pic:blipFill>
+                        <pic:spPr>
+                          <a:xfrm>
+                            <a:off x="0" y="0"/>
+                            <a:ext cx="3465208" cy="985206"/>
+                          </a:xfrm>
+                          <a:prstGeom prst="rect">
+                            <a:avLst/>
+                          </a:prstGeom>
+                        </pic:spPr>
+                      </pic:pic>
+                    </a:graphicData>
+                  </a:graphic>
+                </wp:inline>
+              </w:drawing>
+            </w:r>
+          </w:p>
+        </w:tc>
+      </w:tr>
+    </w:tbl>
     <w:p>
       <w:pPr>
         <w:spacing w:line="360" w:lineRule="auto"/>
@@ -1665,7 +2049,230 @@
           <w:szCs w:val="28"/>
         </w:rPr>
       </w:pPr>
+      <w:r>
+        <w:rPr>
+          <w:b/>
+          <w:bCs/>
+          <w:sz w:val="28"/>
+          <w:szCs w:val="28"/>
+        </w:rPr>
+        <w:lastRenderedPageBreak/>
+        <w:t xml:space="preserve">#8 </w:t>
+      </w:r>
+      <w:r>
+        <w:rPr>
+          <w:sz w:val="24"/>
+          <w:szCs w:val="24"/>
+        </w:rPr>
+        <w:t xml:space="preserve">(Puse que se introdujese por consola el </w:t>
+      </w:r>
+      <w:proofErr w:type="spellStart"/>
+      <w:r>
+        <w:rPr>
+          <w:sz w:val="24"/>
+          <w:szCs w:val="24"/>
+        </w:rPr>
+        <w:t>length</w:t>
+      </w:r>
+      <w:proofErr w:type="spellEnd"/>
+      <w:r>
+        <w:rPr>
+          <w:sz w:val="24"/>
+          <w:szCs w:val="24"/>
+        </w:rPr>
+        <w:t xml:space="preserve"> del array para poder usar el código más adelante</w:t>
+      </w:r>
+      <w:r>
+        <w:rPr>
+          <w:sz w:val="24"/>
+          <w:szCs w:val="24"/>
+        </w:rPr>
+        <w:t>.)</w:t>
+      </w:r>
     </w:p>
+    <w:tbl>
+      <w:tblPr>
+        <w:tblStyle w:val="Tablaconcuadrcula"/>
+        <w:tblpPr w:leftFromText="141" w:rightFromText="141" w:vertAnchor="page" w:horzAnchor="margin" w:tblpXSpec="center" w:tblpY="1981"/>
+        <w:tblW w:w="11350" w:type="dxa"/>
+        <w:tblBorders>
+          <w:top w:val="none" w:sz="0" w:space="0" w:color="auto"/>
+          <w:left w:val="none" w:sz="0" w:space="0" w:color="auto"/>
+          <w:bottom w:val="none" w:sz="0" w:space="0" w:color="auto"/>
+          <w:right w:val="none" w:sz="0" w:space="0" w:color="auto"/>
+          <w:insideH w:val="none" w:sz="0" w:space="0" w:color="auto"/>
+          <w:insideV w:val="none" w:sz="0" w:space="0" w:color="auto"/>
+        </w:tblBorders>
+        <w:tblLook w:val="04A0" w:firstRow="1" w:lastRow="0" w:firstColumn="1" w:lastColumn="0" w:noHBand="0" w:noVBand="1"/>
+      </w:tblPr>
+      <w:tblGrid>
+        <w:gridCol w:w="11350"/>
+      </w:tblGrid>
+      <w:tr>
+        <w:trPr>
+          <w:trHeight w:val="281"/>
+        </w:trPr>
+        <w:tc>
+          <w:tcPr>
+            <w:tcW w:w="11350" w:type="dxa"/>
+            <w:vAlign w:val="center"/>
+          </w:tcPr>
+          <w:p>
+            <w:pPr>
+              <w:spacing w:line="360" w:lineRule="auto"/>
+              <w:ind w:right="-1277"/>
+              <w:rPr>
+                <w:b/>
+                <w:bCs/>
+                <w:sz w:val="28"/>
+                <w:szCs w:val="28"/>
+              </w:rPr>
+            </w:pPr>
+            <w:r>
+              <w:rPr>
+                <w:b/>
+                <w:bCs/>
+                <w:sz w:val="28"/>
+                <w:szCs w:val="28"/>
+              </w:rPr>
+              <w:drawing>
+                <wp:inline distT="0" distB="0" distL="0" distR="0" wp14:anchorId="7C3F2BA9" wp14:editId="1E7AE0C4">
+                  <wp:extent cx="6416596" cy="876376"/>
+                  <wp:effectExtent l="0" t="0" r="3810" b="0"/>
+                  <wp:docPr id="697353951" name="Imagen 1" descr="Texto&#10;&#10;Descripción generada automáticamente"/>
+                  <wp:cNvGraphicFramePr>
+                    <a:graphicFrameLocks xmlns:a="http://schemas.openxmlformats.org/drawingml/2006/main" noChangeAspect="1"/>
+                  </wp:cNvGraphicFramePr>
+                  <a:graphic xmlns:a="http://schemas.openxmlformats.org/drawingml/2006/main">
+                    <a:graphicData uri="http://schemas.openxmlformats.org/drawingml/2006/picture">
+                      <pic:pic xmlns:pic="http://schemas.openxmlformats.org/drawingml/2006/picture">
+                        <pic:nvPicPr>
+                          <pic:cNvPr id="697353951" name="Imagen 1" descr="Texto&#10;&#10;Descripción generada automáticamente"/>
+                          <pic:cNvPicPr/>
+                        </pic:nvPicPr>
+                        <pic:blipFill>
+                          <a:blip r:embed="rId25"/>
+                          <a:stretch>
+                            <a:fillRect/>
+                          </a:stretch>
+                        </pic:blipFill>
+                        <pic:spPr>
+                          <a:xfrm>
+                            <a:off x="0" y="0"/>
+                            <a:ext cx="6416596" cy="876376"/>
+                          </a:xfrm>
+                          <a:prstGeom prst="rect">
+                            <a:avLst/>
+                          </a:prstGeom>
+                        </pic:spPr>
+                      </pic:pic>
+                    </a:graphicData>
+                  </a:graphic>
+                </wp:inline>
+              </w:drawing>
+            </w:r>
+          </w:p>
+        </w:tc>
+      </w:tr>
+      <w:tr>
+        <w:trPr>
+          <w:trHeight w:val="281"/>
+        </w:trPr>
+        <w:tc>
+          <w:tcPr>
+            <w:tcW w:w="11350" w:type="dxa"/>
+            <w:vAlign w:val="center"/>
+          </w:tcPr>
+          <w:p>
+            <w:pPr>
+              <w:spacing w:line="360" w:lineRule="auto"/>
+              <w:ind w:right="-1277"/>
+              <w:rPr>
+                <w:b/>
+                <w:bCs/>
+                <w:sz w:val="28"/>
+                <w:szCs w:val="28"/>
+              </w:rPr>
+            </w:pPr>
+            <w:r>
+              <w:rPr>
+                <w:b/>
+                <w:bCs/>
+                <w:sz w:val="28"/>
+                <w:szCs w:val="28"/>
+              </w:rPr>
+              <w:t>Compilación y visual de consola:</w:t>
+            </w:r>
+          </w:p>
+        </w:tc>
+      </w:tr>
+      <w:tr>
+        <w:trPr>
+          <w:trHeight w:val="2018"/>
+        </w:trPr>
+        <w:tc>
+          <w:tcPr>
+            <w:tcW w:w="11350" w:type="dxa"/>
+            <w:vAlign w:val="center"/>
+          </w:tcPr>
+          <w:p>
+            <w:pPr>
+              <w:spacing w:line="360" w:lineRule="auto"/>
+              <w:ind w:right="-1277"/>
+              <w:rPr>
+                <w:b/>
+                <w:bCs/>
+                <w:sz w:val="28"/>
+                <w:szCs w:val="28"/>
+              </w:rPr>
+            </w:pPr>
+            <w:r>
+              <w:rPr>
+                <w:b/>
+                <w:bCs/>
+                <w:sz w:val="28"/>
+                <w:szCs w:val="28"/>
+              </w:rPr>
+              <w:drawing>
+                <wp:inline distT="0" distB="0" distL="0" distR="0" wp14:anchorId="6B0D881B" wp14:editId="012B69E6">
+                  <wp:extent cx="3749365" cy="2118544"/>
+                  <wp:effectExtent l="0" t="0" r="3810" b="0"/>
+                  <wp:docPr id="1688731452" name="Imagen 1" descr="Texto&#10;&#10;Descripción generada automáticamente"/>
+                  <wp:cNvGraphicFramePr>
+                    <a:graphicFrameLocks xmlns:a="http://schemas.openxmlformats.org/drawingml/2006/main" noChangeAspect="1"/>
+                  </wp:cNvGraphicFramePr>
+                  <a:graphic xmlns:a="http://schemas.openxmlformats.org/drawingml/2006/main">
+                    <a:graphicData uri="http://schemas.openxmlformats.org/drawingml/2006/picture">
+                      <pic:pic xmlns:pic="http://schemas.openxmlformats.org/drawingml/2006/picture">
+                        <pic:nvPicPr>
+                          <pic:cNvPr id="1688731452" name="Imagen 1" descr="Texto&#10;&#10;Descripción generada automáticamente"/>
+                          <pic:cNvPicPr/>
+                        </pic:nvPicPr>
+                        <pic:blipFill>
+                          <a:blip r:embed="rId26"/>
+                          <a:stretch>
+                            <a:fillRect/>
+                          </a:stretch>
+                        </pic:blipFill>
+                        <pic:spPr>
+                          <a:xfrm>
+                            <a:off x="0" y="0"/>
+                            <a:ext cx="3749365" cy="2118544"/>
+                          </a:xfrm>
+                          <a:prstGeom prst="rect">
+                            <a:avLst/>
+                          </a:prstGeom>
+                        </pic:spPr>
+                      </pic:pic>
+                    </a:graphicData>
+                  </a:graphic>
+                </wp:inline>
+              </w:drawing>
+            </w:r>
+          </w:p>
+        </w:tc>
+      </w:tr>
+    </w:tbl>
     <w:p>
       <w:pPr>
         <w:spacing w:line="360" w:lineRule="auto"/>
@@ -1691,7 +2298,199 @@
           <w:szCs w:val="28"/>
         </w:rPr>
       </w:pPr>
+      <w:r>
+        <w:rPr>
+          <w:b/>
+          <w:bCs/>
+          <w:sz w:val="28"/>
+          <w:szCs w:val="28"/>
+        </w:rPr>
+        <w:t>#9</w:t>
+      </w:r>
     </w:p>
+    <w:tbl>
+      <w:tblPr>
+        <w:tblStyle w:val="Tablaconcuadrcula"/>
+        <w:tblpPr w:leftFromText="141" w:rightFromText="141" w:vertAnchor="page" w:horzAnchor="margin" w:tblpXSpec="center" w:tblpY="9001"/>
+        <w:tblW w:w="11589" w:type="dxa"/>
+        <w:tblBorders>
+          <w:top w:val="none" w:sz="0" w:space="0" w:color="auto"/>
+          <w:left w:val="none" w:sz="0" w:space="0" w:color="auto"/>
+          <w:bottom w:val="none" w:sz="0" w:space="0" w:color="auto"/>
+          <w:right w:val="none" w:sz="0" w:space="0" w:color="auto"/>
+          <w:insideH w:val="none" w:sz="0" w:space="0" w:color="auto"/>
+          <w:insideV w:val="none" w:sz="0" w:space="0" w:color="auto"/>
+        </w:tblBorders>
+        <w:tblLook w:val="04A0" w:firstRow="1" w:lastRow="0" w:firstColumn="1" w:lastColumn="0" w:noHBand="0" w:noVBand="1"/>
+      </w:tblPr>
+      <w:tblGrid>
+        <w:gridCol w:w="11589"/>
+      </w:tblGrid>
+      <w:tr>
+        <w:trPr>
+          <w:trHeight w:val="281"/>
+        </w:trPr>
+        <w:tc>
+          <w:tcPr>
+            <w:tcW w:w="11589" w:type="dxa"/>
+            <w:vAlign w:val="center"/>
+          </w:tcPr>
+          <w:p>
+            <w:pPr>
+              <w:spacing w:line="360" w:lineRule="auto"/>
+              <w:ind w:right="-1277"/>
+              <w:rPr>
+                <w:b/>
+                <w:bCs/>
+                <w:sz w:val="28"/>
+                <w:szCs w:val="28"/>
+              </w:rPr>
+            </w:pPr>
+            <w:r>
+              <w:rPr>
+                <w:b/>
+                <w:bCs/>
+                <w:sz w:val="28"/>
+                <w:szCs w:val="28"/>
+              </w:rPr>
+              <w:drawing>
+                <wp:inline distT="0" distB="0" distL="0" distR="0" wp14:anchorId="2528D3CE" wp14:editId="2A525EDA">
+                  <wp:extent cx="7221855" cy="930275"/>
+                  <wp:effectExtent l="0" t="0" r="0" b="3175"/>
+                  <wp:docPr id="963008582" name="Imagen 1" descr="Interfaz de usuario gráfica&#10;&#10;Descripción generada automáticamente"/>
+                  <wp:cNvGraphicFramePr>
+                    <a:graphicFrameLocks xmlns:a="http://schemas.openxmlformats.org/drawingml/2006/main" noChangeAspect="1"/>
+                  </wp:cNvGraphicFramePr>
+                  <a:graphic xmlns:a="http://schemas.openxmlformats.org/drawingml/2006/main">
+                    <a:graphicData uri="http://schemas.openxmlformats.org/drawingml/2006/picture">
+                      <pic:pic xmlns:pic="http://schemas.openxmlformats.org/drawingml/2006/picture">
+                        <pic:nvPicPr>
+                          <pic:cNvPr id="963008582" name="Imagen 1" descr="Interfaz de usuario gráfica&#10;&#10;Descripción generada automáticamente"/>
+                          <pic:cNvPicPr/>
+                        </pic:nvPicPr>
+                        <pic:blipFill>
+                          <a:blip r:embed="rId27"/>
+                          <a:stretch>
+                            <a:fillRect/>
+                          </a:stretch>
+                        </pic:blipFill>
+                        <pic:spPr>
+                          <a:xfrm>
+                            <a:off x="0" y="0"/>
+                            <a:ext cx="7221855" cy="930275"/>
+                          </a:xfrm>
+                          <a:prstGeom prst="rect">
+                            <a:avLst/>
+                          </a:prstGeom>
+                        </pic:spPr>
+                      </pic:pic>
+                    </a:graphicData>
+                  </a:graphic>
+                </wp:inline>
+              </w:drawing>
+            </w:r>
+          </w:p>
+        </w:tc>
+      </w:tr>
+      <w:tr>
+        <w:trPr>
+          <w:trHeight w:val="281"/>
+        </w:trPr>
+        <w:tc>
+          <w:tcPr>
+            <w:tcW w:w="11589" w:type="dxa"/>
+            <w:vAlign w:val="center"/>
+          </w:tcPr>
+          <w:p>
+            <w:pPr>
+              <w:spacing w:line="360" w:lineRule="auto"/>
+              <w:ind w:right="-1277"/>
+              <w:rPr>
+                <w:b/>
+                <w:bCs/>
+                <w:sz w:val="28"/>
+                <w:szCs w:val="28"/>
+              </w:rPr>
+            </w:pPr>
+            <w:r>
+              <w:rPr>
+                <w:b/>
+                <w:bCs/>
+                <w:sz w:val="28"/>
+                <w:szCs w:val="28"/>
+              </w:rPr>
+              <w:t>Compilación y visual de consola:</w:t>
+            </w:r>
+          </w:p>
+        </w:tc>
+      </w:tr>
+      <w:tr>
+        <w:trPr>
+          <w:trHeight w:val="2018"/>
+        </w:trPr>
+        <w:tc>
+          <w:tcPr>
+            <w:tcW w:w="11589" w:type="dxa"/>
+            <w:vAlign w:val="center"/>
+          </w:tcPr>
+          <w:p>
+            <w:pPr>
+              <w:spacing w:line="360" w:lineRule="auto"/>
+              <w:ind w:right="-1277"/>
+              <w:rPr>
+                <w:b/>
+                <w:bCs/>
+                <w:sz w:val="28"/>
+                <w:szCs w:val="28"/>
+              </w:rPr>
+            </w:pPr>
+            <w:r>
+              <w:rPr>
+                <w:b/>
+                <w:bCs/>
+                <w:sz w:val="28"/>
+                <w:szCs w:val="28"/>
+              </w:rPr>
+              <w:drawing>
+                <wp:inline distT="0" distB="0" distL="0" distR="0" wp14:anchorId="350DA2F1" wp14:editId="6730D7E8">
+                  <wp:extent cx="3741744" cy="1348857"/>
+                  <wp:effectExtent l="0" t="0" r="0" b="3810"/>
+                  <wp:docPr id="1373168348" name="Imagen 1" descr="Texto&#10;&#10;Descripción generada automáticamente"/>
+                  <wp:cNvGraphicFramePr>
+                    <a:graphicFrameLocks xmlns:a="http://schemas.openxmlformats.org/drawingml/2006/main" noChangeAspect="1"/>
+                  </wp:cNvGraphicFramePr>
+                  <a:graphic xmlns:a="http://schemas.openxmlformats.org/drawingml/2006/main">
+                    <a:graphicData uri="http://schemas.openxmlformats.org/drawingml/2006/picture">
+                      <pic:pic xmlns:pic="http://schemas.openxmlformats.org/drawingml/2006/picture">
+                        <pic:nvPicPr>
+                          <pic:cNvPr id="1373168348" name="Imagen 1" descr="Texto&#10;&#10;Descripción generada automáticamente"/>
+                          <pic:cNvPicPr/>
+                        </pic:nvPicPr>
+                        <pic:blipFill>
+                          <a:blip r:embed="rId28"/>
+                          <a:stretch>
+                            <a:fillRect/>
+                          </a:stretch>
+                        </pic:blipFill>
+                        <pic:spPr>
+                          <a:xfrm>
+                            <a:off x="0" y="0"/>
+                            <a:ext cx="3741744" cy="1348857"/>
+                          </a:xfrm>
+                          <a:prstGeom prst="rect">
+                            <a:avLst/>
+                          </a:prstGeom>
+                        </pic:spPr>
+                      </pic:pic>
+                    </a:graphicData>
+                  </a:graphic>
+                </wp:inline>
+              </w:drawing>
+            </w:r>
+          </w:p>
+        </w:tc>
+      </w:tr>
+    </w:tbl>
     <w:p>
       <w:pPr>
         <w:spacing w:line="360" w:lineRule="auto"/>
@@ -1731,6 +2530,667 @@
         </w:rPr>
       </w:pPr>
     </w:p>
+    <w:tbl>
+      <w:tblPr>
+        <w:tblStyle w:val="Tablaconcuadrcula"/>
+        <w:tblpPr w:leftFromText="141" w:rightFromText="141" w:vertAnchor="page" w:horzAnchor="margin" w:tblpXSpec="center" w:tblpY="1945"/>
+        <w:tblW w:w="11589" w:type="dxa"/>
+        <w:tblBorders>
+          <w:top w:val="none" w:sz="0" w:space="0" w:color="auto"/>
+          <w:left w:val="none" w:sz="0" w:space="0" w:color="auto"/>
+          <w:bottom w:val="none" w:sz="0" w:space="0" w:color="auto"/>
+          <w:right w:val="none" w:sz="0" w:space="0" w:color="auto"/>
+          <w:insideH w:val="none" w:sz="0" w:space="0" w:color="auto"/>
+          <w:insideV w:val="none" w:sz="0" w:space="0" w:color="auto"/>
+        </w:tblBorders>
+        <w:tblLook w:val="04A0" w:firstRow="1" w:lastRow="0" w:firstColumn="1" w:lastColumn="0" w:noHBand="0" w:noVBand="1"/>
+      </w:tblPr>
+      <w:tblGrid>
+        <w:gridCol w:w="11589"/>
+      </w:tblGrid>
+      <w:tr>
+        <w:trPr>
+          <w:trHeight w:val="281"/>
+        </w:trPr>
+        <w:tc>
+          <w:tcPr>
+            <w:tcW w:w="11589" w:type="dxa"/>
+            <w:vAlign w:val="center"/>
+          </w:tcPr>
+          <w:p>
+            <w:pPr>
+              <w:spacing w:line="360" w:lineRule="auto"/>
+              <w:ind w:right="-1277"/>
+              <w:rPr>
+                <w:b/>
+                <w:bCs/>
+                <w:sz w:val="28"/>
+                <w:szCs w:val="28"/>
+              </w:rPr>
+            </w:pPr>
+            <w:r>
+              <w:rPr>
+                <w:b/>
+                <w:bCs/>
+                <w:sz w:val="28"/>
+                <w:szCs w:val="28"/>
+              </w:rPr>
+              <w:lastRenderedPageBreak/>
+              <w:drawing>
+                <wp:inline distT="0" distB="0" distL="0" distR="0" wp14:anchorId="74FE29DB" wp14:editId="5598B676">
+                  <wp:extent cx="5776461" cy="1013548"/>
+                  <wp:effectExtent l="0" t="0" r="0" b="0"/>
+                  <wp:docPr id="1664802689" name="Imagen 1"/>
+                  <wp:cNvGraphicFramePr>
+                    <a:graphicFrameLocks xmlns:a="http://schemas.openxmlformats.org/drawingml/2006/main" noChangeAspect="1"/>
+                  </wp:cNvGraphicFramePr>
+                  <a:graphic xmlns:a="http://schemas.openxmlformats.org/drawingml/2006/main">
+                    <a:graphicData uri="http://schemas.openxmlformats.org/drawingml/2006/picture">
+                      <pic:pic xmlns:pic="http://schemas.openxmlformats.org/drawingml/2006/picture">
+                        <pic:nvPicPr>
+                          <pic:cNvPr id="1664802689" name=""/>
+                          <pic:cNvPicPr/>
+                        </pic:nvPicPr>
+                        <pic:blipFill>
+                          <a:blip r:embed="rId29"/>
+                          <a:stretch>
+                            <a:fillRect/>
+                          </a:stretch>
+                        </pic:blipFill>
+                        <pic:spPr>
+                          <a:xfrm>
+                            <a:off x="0" y="0"/>
+                            <a:ext cx="5776461" cy="1013548"/>
+                          </a:xfrm>
+                          <a:prstGeom prst="rect">
+                            <a:avLst/>
+                          </a:prstGeom>
+                        </pic:spPr>
+                      </pic:pic>
+                    </a:graphicData>
+                  </a:graphic>
+                </wp:inline>
+              </w:drawing>
+            </w:r>
+          </w:p>
+        </w:tc>
+      </w:tr>
+      <w:tr>
+        <w:trPr>
+          <w:trHeight w:val="281"/>
+        </w:trPr>
+        <w:tc>
+          <w:tcPr>
+            <w:tcW w:w="11589" w:type="dxa"/>
+            <w:vAlign w:val="center"/>
+          </w:tcPr>
+          <w:p>
+            <w:pPr>
+              <w:spacing w:line="360" w:lineRule="auto"/>
+              <w:ind w:right="-1277"/>
+              <w:rPr>
+                <w:b/>
+                <w:bCs/>
+                <w:sz w:val="28"/>
+                <w:szCs w:val="28"/>
+              </w:rPr>
+            </w:pPr>
+            <w:r>
+              <w:rPr>
+                <w:b/>
+                <w:bCs/>
+                <w:sz w:val="28"/>
+                <w:szCs w:val="28"/>
+              </w:rPr>
+              <w:t>Compilación y visual de consola:</w:t>
+            </w:r>
+          </w:p>
+        </w:tc>
+      </w:tr>
+      <w:tr>
+        <w:trPr>
+          <w:trHeight w:val="2018"/>
+        </w:trPr>
+        <w:tc>
+          <w:tcPr>
+            <w:tcW w:w="11589" w:type="dxa"/>
+            <w:vAlign w:val="center"/>
+          </w:tcPr>
+          <w:p>
+            <w:pPr>
+              <w:spacing w:line="360" w:lineRule="auto"/>
+              <w:ind w:right="-1277"/>
+              <w:rPr>
+                <w:b/>
+                <w:bCs/>
+                <w:sz w:val="28"/>
+                <w:szCs w:val="28"/>
+              </w:rPr>
+            </w:pPr>
+            <w:r>
+              <w:rPr>
+                <w:b/>
+                <w:bCs/>
+                <w:sz w:val="28"/>
+                <w:szCs w:val="28"/>
+              </w:rPr>
+              <w:drawing>
+                <wp:inline distT="0" distB="0" distL="0" distR="0" wp14:anchorId="06C20DCA" wp14:editId="5D97C244">
+                  <wp:extent cx="4709568" cy="1432684"/>
+                  <wp:effectExtent l="0" t="0" r="0" b="0"/>
+                  <wp:docPr id="592378154" name="Imagen 1"/>
+                  <wp:cNvGraphicFramePr>
+                    <a:graphicFrameLocks xmlns:a="http://schemas.openxmlformats.org/drawingml/2006/main" noChangeAspect="1"/>
+                  </wp:cNvGraphicFramePr>
+                  <a:graphic xmlns:a="http://schemas.openxmlformats.org/drawingml/2006/main">
+                    <a:graphicData uri="http://schemas.openxmlformats.org/drawingml/2006/picture">
+                      <pic:pic xmlns:pic="http://schemas.openxmlformats.org/drawingml/2006/picture">
+                        <pic:nvPicPr>
+                          <pic:cNvPr id="592378154" name=""/>
+                          <pic:cNvPicPr/>
+                        </pic:nvPicPr>
+                        <pic:blipFill>
+                          <a:blip r:embed="rId30"/>
+                          <a:stretch>
+                            <a:fillRect/>
+                          </a:stretch>
+                        </pic:blipFill>
+                        <pic:spPr>
+                          <a:xfrm>
+                            <a:off x="0" y="0"/>
+                            <a:ext cx="4709568" cy="1432684"/>
+                          </a:xfrm>
+                          <a:prstGeom prst="rect">
+                            <a:avLst/>
+                          </a:prstGeom>
+                        </pic:spPr>
+                      </pic:pic>
+                    </a:graphicData>
+                  </a:graphic>
+                </wp:inline>
+              </w:drawing>
+            </w:r>
+          </w:p>
+        </w:tc>
+      </w:tr>
+    </w:tbl>
+    <w:p>
+      <w:pPr>
+        <w:spacing w:line="360" w:lineRule="auto"/>
+        <w:ind w:left="-1134" w:right="-1277"/>
+        <w:jc w:val="both"/>
+        <w:rPr>
+          <w:b/>
+          <w:bCs/>
+          <w:sz w:val="28"/>
+          <w:szCs w:val="28"/>
+        </w:rPr>
+      </w:pPr>
+      <w:r>
+        <w:rPr>
+          <w:b/>
+          <w:bCs/>
+          <w:sz w:val="28"/>
+          <w:szCs w:val="28"/>
+        </w:rPr>
+        <w:t>#</w:t>
+      </w:r>
+      <w:r>
+        <w:rPr>
+          <w:b/>
+          <w:bCs/>
+          <w:sz w:val="28"/>
+          <w:szCs w:val="28"/>
+        </w:rPr>
+        <w:t>10</w:t>
+      </w:r>
+    </w:p>
+    <w:p>
+      <w:pPr>
+        <w:spacing w:line="360" w:lineRule="auto"/>
+        <w:ind w:left="-1134" w:right="-1277"/>
+        <w:jc w:val="both"/>
+        <w:rPr>
+          <w:b/>
+          <w:bCs/>
+          <w:sz w:val="28"/>
+          <w:szCs w:val="28"/>
+        </w:rPr>
+      </w:pPr>
+    </w:p>
+    <w:p>
+      <w:pPr>
+        <w:spacing w:line="360" w:lineRule="auto"/>
+        <w:ind w:left="-1134" w:right="-1277"/>
+        <w:jc w:val="both"/>
+        <w:rPr>
+          <w:b/>
+          <w:bCs/>
+          <w:sz w:val="28"/>
+          <w:szCs w:val="28"/>
+        </w:rPr>
+      </w:pPr>
+      <w:r>
+        <w:rPr>
+          <w:b/>
+          <w:bCs/>
+          <w:sz w:val="28"/>
+          <w:szCs w:val="28"/>
+        </w:rPr>
+        <w:t>#11</w:t>
+      </w:r>
+    </w:p>
+    <w:p>
+      <w:pPr>
+        <w:spacing w:line="360" w:lineRule="auto"/>
+        <w:ind w:left="-1134" w:right="-1277"/>
+        <w:jc w:val="both"/>
+        <w:rPr>
+          <w:b/>
+          <w:bCs/>
+          <w:sz w:val="28"/>
+          <w:szCs w:val="28"/>
+        </w:rPr>
+      </w:pPr>
+    </w:p>
+    <w:tbl>
+      <w:tblPr>
+        <w:tblStyle w:val="Tablaconcuadrcula"/>
+        <w:tblpPr w:leftFromText="141" w:rightFromText="141" w:vertAnchor="page" w:horzAnchor="margin" w:tblpXSpec="center" w:tblpY="8245"/>
+        <w:tblW w:w="11589" w:type="dxa"/>
+        <w:tblBorders>
+          <w:top w:val="none" w:sz="0" w:space="0" w:color="auto"/>
+          <w:left w:val="none" w:sz="0" w:space="0" w:color="auto"/>
+          <w:bottom w:val="none" w:sz="0" w:space="0" w:color="auto"/>
+          <w:right w:val="none" w:sz="0" w:space="0" w:color="auto"/>
+          <w:insideH w:val="none" w:sz="0" w:space="0" w:color="auto"/>
+          <w:insideV w:val="none" w:sz="0" w:space="0" w:color="auto"/>
+        </w:tblBorders>
+        <w:tblLook w:val="04A0" w:firstRow="1" w:lastRow="0" w:firstColumn="1" w:lastColumn="0" w:noHBand="0" w:noVBand="1"/>
+      </w:tblPr>
+      <w:tblGrid>
+        <w:gridCol w:w="11589"/>
+      </w:tblGrid>
+      <w:tr>
+        <w:trPr>
+          <w:trHeight w:val="281"/>
+        </w:trPr>
+        <w:tc>
+          <w:tcPr>
+            <w:tcW w:w="11589" w:type="dxa"/>
+            <w:vAlign w:val="center"/>
+          </w:tcPr>
+          <w:p>
+            <w:pPr>
+              <w:spacing w:line="360" w:lineRule="auto"/>
+              <w:ind w:right="-1277"/>
+              <w:rPr>
+                <w:b/>
+                <w:bCs/>
+                <w:sz w:val="28"/>
+                <w:szCs w:val="28"/>
+              </w:rPr>
+            </w:pPr>
+            <w:r>
+              <w:rPr>
+                <w:b/>
+                <w:bCs/>
+                <w:sz w:val="28"/>
+                <w:szCs w:val="28"/>
+              </w:rPr>
+              <w:drawing>
+                <wp:inline distT="0" distB="0" distL="0" distR="0" wp14:anchorId="0BE2B414" wp14:editId="13231997">
+                  <wp:extent cx="6645216" cy="769687"/>
+                  <wp:effectExtent l="0" t="0" r="3810" b="0"/>
+                  <wp:docPr id="892493100" name="Imagen 1"/>
+                  <wp:cNvGraphicFramePr>
+                    <a:graphicFrameLocks xmlns:a="http://schemas.openxmlformats.org/drawingml/2006/main" noChangeAspect="1"/>
+                  </wp:cNvGraphicFramePr>
+                  <a:graphic xmlns:a="http://schemas.openxmlformats.org/drawingml/2006/main">
+                    <a:graphicData uri="http://schemas.openxmlformats.org/drawingml/2006/picture">
+                      <pic:pic xmlns:pic="http://schemas.openxmlformats.org/drawingml/2006/picture">
+                        <pic:nvPicPr>
+                          <pic:cNvPr id="892493100" name=""/>
+                          <pic:cNvPicPr/>
+                        </pic:nvPicPr>
+                        <pic:blipFill>
+                          <a:blip r:embed="rId31"/>
+                          <a:stretch>
+                            <a:fillRect/>
+                          </a:stretch>
+                        </pic:blipFill>
+                        <pic:spPr>
+                          <a:xfrm>
+                            <a:off x="0" y="0"/>
+                            <a:ext cx="6645216" cy="769687"/>
+                          </a:xfrm>
+                          <a:prstGeom prst="rect">
+                            <a:avLst/>
+                          </a:prstGeom>
+                        </pic:spPr>
+                      </pic:pic>
+                    </a:graphicData>
+                  </a:graphic>
+                </wp:inline>
+              </w:drawing>
+            </w:r>
+          </w:p>
+        </w:tc>
+      </w:tr>
+      <w:tr>
+        <w:trPr>
+          <w:trHeight w:val="281"/>
+        </w:trPr>
+        <w:tc>
+          <w:tcPr>
+            <w:tcW w:w="11589" w:type="dxa"/>
+            <w:vAlign w:val="center"/>
+          </w:tcPr>
+          <w:p>
+            <w:pPr>
+              <w:spacing w:line="360" w:lineRule="auto"/>
+              <w:ind w:right="-1277"/>
+              <w:rPr>
+                <w:b/>
+                <w:bCs/>
+                <w:sz w:val="28"/>
+                <w:szCs w:val="28"/>
+              </w:rPr>
+            </w:pPr>
+            <w:r>
+              <w:rPr>
+                <w:b/>
+                <w:bCs/>
+                <w:sz w:val="28"/>
+                <w:szCs w:val="28"/>
+              </w:rPr>
+              <w:t>Compilación y visual de consola:</w:t>
+            </w:r>
+          </w:p>
+        </w:tc>
+      </w:tr>
+      <w:tr>
+        <w:trPr>
+          <w:trHeight w:val="2018"/>
+        </w:trPr>
+        <w:tc>
+          <w:tcPr>
+            <w:tcW w:w="11589" w:type="dxa"/>
+            <w:vAlign w:val="center"/>
+          </w:tcPr>
+          <w:p>
+            <w:pPr>
+              <w:spacing w:line="360" w:lineRule="auto"/>
+              <w:ind w:right="-1277"/>
+              <w:rPr>
+                <w:b/>
+                <w:bCs/>
+                <w:sz w:val="28"/>
+                <w:szCs w:val="28"/>
+              </w:rPr>
+            </w:pPr>
+            <w:r>
+              <w:rPr>
+                <w:b/>
+                <w:bCs/>
+                <w:sz w:val="28"/>
+                <w:szCs w:val="28"/>
+              </w:rPr>
+              <w:drawing>
+                <wp:inline distT="0" distB="0" distL="0" distR="0" wp14:anchorId="449983C8" wp14:editId="506165E6">
+                  <wp:extent cx="3395133" cy="2705799"/>
+                  <wp:effectExtent l="0" t="0" r="0" b="0"/>
+                  <wp:docPr id="1074491787" name="Imagen 1" descr="Texto&#10;&#10;Descripción generada automáticamente"/>
+                  <wp:cNvGraphicFramePr>
+                    <a:graphicFrameLocks xmlns:a="http://schemas.openxmlformats.org/drawingml/2006/main" noChangeAspect="1"/>
+                  </wp:cNvGraphicFramePr>
+                  <a:graphic xmlns:a="http://schemas.openxmlformats.org/drawingml/2006/main">
+                    <a:graphicData uri="http://schemas.openxmlformats.org/drawingml/2006/picture">
+                      <pic:pic xmlns:pic="http://schemas.openxmlformats.org/drawingml/2006/picture">
+                        <pic:nvPicPr>
+                          <pic:cNvPr id="1074491787" name="Imagen 1" descr="Texto&#10;&#10;Descripción generada automáticamente"/>
+                          <pic:cNvPicPr/>
+                        </pic:nvPicPr>
+                        <pic:blipFill>
+                          <a:blip r:embed="rId32"/>
+                          <a:stretch>
+                            <a:fillRect/>
+                          </a:stretch>
+                        </pic:blipFill>
+                        <pic:spPr>
+                          <a:xfrm>
+                            <a:off x="0" y="0"/>
+                            <a:ext cx="3397569" cy="2707741"/>
+                          </a:xfrm>
+                          <a:prstGeom prst="rect">
+                            <a:avLst/>
+                          </a:prstGeom>
+                        </pic:spPr>
+                      </pic:pic>
+                    </a:graphicData>
+                  </a:graphic>
+                </wp:inline>
+              </w:drawing>
+            </w:r>
+          </w:p>
+        </w:tc>
+      </w:tr>
+    </w:tbl>
+    <w:p>
+      <w:pPr>
+        <w:spacing w:line="360" w:lineRule="auto"/>
+        <w:ind w:left="-1134" w:right="-1277"/>
+        <w:jc w:val="both"/>
+        <w:rPr>
+          <w:b/>
+          <w:bCs/>
+          <w:sz w:val="28"/>
+          <w:szCs w:val="28"/>
+        </w:rPr>
+      </w:pPr>
+      <w:r>
+        <w:rPr>
+          <w:b/>
+          <w:bCs/>
+          <w:sz w:val="28"/>
+          <w:szCs w:val="28"/>
+        </w:rPr>
+        <w:lastRenderedPageBreak/>
+        <w:t>#1</w:t>
+      </w:r>
+      <w:r>
+        <w:rPr>
+          <w:b/>
+          <w:bCs/>
+          <w:sz w:val="28"/>
+          <w:szCs w:val="28"/>
+        </w:rPr>
+        <w:t>2</w:t>
+      </w:r>
+    </w:p>
+    <w:tbl>
+      <w:tblPr>
+        <w:tblStyle w:val="Tablaconcuadrcula"/>
+        <w:tblpPr w:leftFromText="141" w:rightFromText="141" w:vertAnchor="page" w:horzAnchor="margin" w:tblpXSpec="center" w:tblpY="2011"/>
+        <w:tblW w:w="11895" w:type="dxa"/>
+        <w:tblBorders>
+          <w:top w:val="none" w:sz="0" w:space="0" w:color="auto"/>
+          <w:left w:val="none" w:sz="0" w:space="0" w:color="auto"/>
+          <w:bottom w:val="none" w:sz="0" w:space="0" w:color="auto"/>
+          <w:right w:val="none" w:sz="0" w:space="0" w:color="auto"/>
+          <w:insideH w:val="none" w:sz="0" w:space="0" w:color="auto"/>
+          <w:insideV w:val="none" w:sz="0" w:space="0" w:color="auto"/>
+        </w:tblBorders>
+        <w:tblLook w:val="04A0" w:firstRow="1" w:lastRow="0" w:firstColumn="1" w:lastColumn="0" w:noHBand="0" w:noVBand="1"/>
+      </w:tblPr>
+      <w:tblGrid>
+        <w:gridCol w:w="11895"/>
+      </w:tblGrid>
+      <w:tr>
+        <w:trPr>
+          <w:trHeight w:val="288"/>
+        </w:trPr>
+        <w:tc>
+          <w:tcPr>
+            <w:tcW w:w="11895" w:type="dxa"/>
+            <w:vAlign w:val="center"/>
+          </w:tcPr>
+          <w:p>
+            <w:pPr>
+              <w:spacing w:line="360" w:lineRule="auto"/>
+              <w:ind w:right="-1277"/>
+              <w:rPr>
+                <w:b/>
+                <w:bCs/>
+                <w:sz w:val="28"/>
+                <w:szCs w:val="28"/>
+              </w:rPr>
+            </w:pPr>
+            <w:r>
+              <w:rPr>
+                <w:b/>
+                <w:bCs/>
+                <w:sz w:val="28"/>
+                <w:szCs w:val="28"/>
+              </w:rPr>
+              <w:drawing>
+                <wp:inline distT="0" distB="0" distL="0" distR="0" wp14:anchorId="65AD2E5E" wp14:editId="3FD8B5B9">
+                  <wp:extent cx="7374255" cy="866140"/>
+                  <wp:effectExtent l="0" t="0" r="0" b="0"/>
+                  <wp:docPr id="386029102" name="Imagen 1"/>
+                  <wp:cNvGraphicFramePr>
+                    <a:graphicFrameLocks xmlns:a="http://schemas.openxmlformats.org/drawingml/2006/main" noChangeAspect="1"/>
+                  </wp:cNvGraphicFramePr>
+                  <a:graphic xmlns:a="http://schemas.openxmlformats.org/drawingml/2006/main">
+                    <a:graphicData uri="http://schemas.openxmlformats.org/drawingml/2006/picture">
+                      <pic:pic xmlns:pic="http://schemas.openxmlformats.org/drawingml/2006/picture">
+                        <pic:nvPicPr>
+                          <pic:cNvPr id="386029102" name=""/>
+                          <pic:cNvPicPr/>
+                        </pic:nvPicPr>
+                        <pic:blipFill>
+                          <a:blip r:embed="rId33"/>
+                          <a:stretch>
+                            <a:fillRect/>
+                          </a:stretch>
+                        </pic:blipFill>
+                        <pic:spPr>
+                          <a:xfrm>
+                            <a:off x="0" y="0"/>
+                            <a:ext cx="7374255" cy="866140"/>
+                          </a:xfrm>
+                          <a:prstGeom prst="rect">
+                            <a:avLst/>
+                          </a:prstGeom>
+                        </pic:spPr>
+                      </pic:pic>
+                    </a:graphicData>
+                  </a:graphic>
+                </wp:inline>
+              </w:drawing>
+            </w:r>
+          </w:p>
+        </w:tc>
+      </w:tr>
+      <w:tr>
+        <w:trPr>
+          <w:trHeight w:val="288"/>
+        </w:trPr>
+        <w:tc>
+          <w:tcPr>
+            <w:tcW w:w="11895" w:type="dxa"/>
+            <w:vAlign w:val="center"/>
+          </w:tcPr>
+          <w:p>
+            <w:pPr>
+              <w:spacing w:line="360" w:lineRule="auto"/>
+              <w:ind w:right="-1277"/>
+              <w:rPr>
+                <w:b/>
+                <w:bCs/>
+                <w:sz w:val="28"/>
+                <w:szCs w:val="28"/>
+              </w:rPr>
+            </w:pPr>
+            <w:r>
+              <w:rPr>
+                <w:b/>
+                <w:bCs/>
+                <w:sz w:val="28"/>
+                <w:szCs w:val="28"/>
+              </w:rPr>
+              <w:t>Compilación y visual de consola:</w:t>
+            </w:r>
+          </w:p>
+        </w:tc>
+      </w:tr>
+      <w:tr>
+        <w:trPr>
+          <w:trHeight w:val="2069"/>
+        </w:trPr>
+        <w:tc>
+          <w:tcPr>
+            <w:tcW w:w="11895" w:type="dxa"/>
+            <w:vAlign w:val="center"/>
+          </w:tcPr>
+          <w:p>
+            <w:pPr>
+              <w:spacing w:line="360" w:lineRule="auto"/>
+              <w:ind w:right="-1277"/>
+              <w:rPr>
+                <w:b/>
+                <w:bCs/>
+                <w:sz w:val="28"/>
+                <w:szCs w:val="28"/>
+              </w:rPr>
+            </w:pPr>
+            <w:r>
+              <w:rPr>
+                <w:b/>
+                <w:bCs/>
+                <w:sz w:val="28"/>
+                <w:szCs w:val="28"/>
+              </w:rPr>
+              <w:drawing>
+                <wp:inline distT="0" distB="0" distL="0" distR="0" wp14:anchorId="77C0516C" wp14:editId="2800868F">
+                  <wp:extent cx="7376663" cy="1905000"/>
+                  <wp:effectExtent l="0" t="0" r="0" b="0"/>
+                  <wp:docPr id="1321965945" name="Imagen 1" descr="Captura de pantalla de computadora&#10;&#10;Descripción generada automáticamente"/>
+                  <wp:cNvGraphicFramePr>
+                    <a:graphicFrameLocks xmlns:a="http://schemas.openxmlformats.org/drawingml/2006/main" noChangeAspect="1"/>
+                  </wp:cNvGraphicFramePr>
+                  <a:graphic xmlns:a="http://schemas.openxmlformats.org/drawingml/2006/main">
+                    <a:graphicData uri="http://schemas.openxmlformats.org/drawingml/2006/picture">
+                      <pic:pic xmlns:pic="http://schemas.openxmlformats.org/drawingml/2006/picture">
+                        <pic:nvPicPr>
+                          <pic:cNvPr id="1321965945" name="Imagen 1" descr="Captura de pantalla de computadora&#10;&#10;Descripción generada automáticamente"/>
+                          <pic:cNvPicPr/>
+                        </pic:nvPicPr>
+                        <pic:blipFill>
+                          <a:blip r:embed="rId34"/>
+                          <a:stretch>
+                            <a:fillRect/>
+                          </a:stretch>
+                        </pic:blipFill>
+                        <pic:spPr>
+                          <a:xfrm>
+                            <a:off x="0" y="0"/>
+                            <a:ext cx="7393598" cy="1909373"/>
+                          </a:xfrm>
+                          <a:prstGeom prst="rect">
+                            <a:avLst/>
+                          </a:prstGeom>
+                        </pic:spPr>
+                      </pic:pic>
+                    </a:graphicData>
+                  </a:graphic>
+                </wp:inline>
+              </w:drawing>
+            </w:r>
+          </w:p>
+        </w:tc>
+      </w:tr>
+    </w:tbl>
     <w:p>
       <w:pPr>
         <w:spacing w:line="360" w:lineRule="auto"/>

</xml_diff>

<commit_message>
TA6 a pdf y enviado
</commit_message>
<xml_diff>
--- a/[JAVA]/C2/TA6/TA6.docx
+++ b/[JAVA]/C2/TA6/TA6.docx
@@ -38,24 +38,48 @@
           <w:szCs w:val="24"/>
         </w:rPr>
       </w:pPr>
-      <w:r>
-        <w:rPr>
-          <w:b/>
-          <w:bCs/>
-          <w:sz w:val="28"/>
-          <w:szCs w:val="28"/>
-        </w:rPr>
-        <w:t>TA6</w:t>
-      </w:r>
-      <w:r>
-        <w:rPr>
-          <w:b/>
-          <w:bCs/>
-          <w:sz w:val="28"/>
-          <w:szCs w:val="28"/>
-        </w:rPr>
-        <w:t xml:space="preserve"> (REPOSITORIO)</w:t>
-      </w:r>
+      <w:hyperlink r:id="rId5" w:history="1">
+        <w:r>
+          <w:rPr>
+            <w:rStyle w:val="Hipervnculo"/>
+            <w:b/>
+            <w:bCs/>
+            <w:sz w:val="28"/>
+            <w:szCs w:val="28"/>
+          </w:rPr>
+          <w:t>TA6</w:t>
+        </w:r>
+        <w:r>
+          <w:rPr>
+            <w:rStyle w:val="Hipervnculo"/>
+            <w:b/>
+            <w:bCs/>
+            <w:sz w:val="28"/>
+            <w:szCs w:val="28"/>
+          </w:rPr>
+          <w:t xml:space="preserve"> (REPO</w:t>
+        </w:r>
+        <w:r>
+          <w:rPr>
+            <w:rStyle w:val="Hipervnculo"/>
+            <w:b/>
+            <w:bCs/>
+            <w:sz w:val="28"/>
+            <w:szCs w:val="28"/>
+          </w:rPr>
+          <w:t>S</w:t>
+        </w:r>
+        <w:r>
+          <w:rPr>
+            <w:rStyle w:val="Hipervnculo"/>
+            <w:b/>
+            <w:bCs/>
+            <w:sz w:val="28"/>
+            <w:szCs w:val="28"/>
+          </w:rPr>
+          <w:t>ITORIO)</w:t>
+        </w:r>
+      </w:hyperlink>
     </w:p>
     <w:p>
       <w:pPr>
@@ -69,15 +93,18 @@
           <w:szCs w:val="28"/>
         </w:rPr>
       </w:pPr>
-      <w:r>
-        <w:rPr>
-          <w:b/>
-          <w:bCs/>
-          <w:sz w:val="28"/>
-          <w:szCs w:val="28"/>
-        </w:rPr>
-        <w:t>#1</w:t>
-      </w:r>
+      <w:hyperlink r:id="rId6" w:history="1">
+        <w:r>
+          <w:rPr>
+            <w:rStyle w:val="Hipervnculo"/>
+            <w:b/>
+            <w:bCs/>
+            <w:sz w:val="28"/>
+            <w:szCs w:val="28"/>
+          </w:rPr>
+          <w:t>#1</w:t>
+        </w:r>
+      </w:hyperlink>
     </w:p>
     <w:tbl>
       <w:tblPr>
@@ -144,7 +171,7 @@
                           <pic:cNvPicPr/>
                         </pic:nvPicPr>
                         <pic:blipFill>
-                          <a:blip r:embed="rId4"/>
+                          <a:blip r:embed="rId7"/>
                           <a:stretch>
                             <a:fillRect/>
                           </a:stretch>
@@ -244,7 +271,7 @@
                           <pic:cNvPicPr/>
                         </pic:nvPicPr>
                         <pic:blipFill>
-                          <a:blip r:embed="rId5"/>
+                          <a:blip r:embed="rId8"/>
                           <a:stretch>
                             <a:fillRect/>
                           </a:stretch>
@@ -306,7 +333,7 @@
                           <pic:cNvPicPr/>
                         </pic:nvPicPr>
                         <pic:blipFill>
-                          <a:blip r:embed="rId6"/>
+                          <a:blip r:embed="rId9"/>
                           <a:stretch>
                             <a:fillRect/>
                           </a:stretch>
@@ -368,7 +395,7 @@
                           <pic:cNvPicPr/>
                         </pic:nvPicPr>
                         <pic:blipFill>
-                          <a:blip r:embed="rId7"/>
+                          <a:blip r:embed="rId10"/>
                           <a:stretch>
                             <a:fillRect/>
                           </a:stretch>
@@ -417,15 +444,18 @@
           <w:szCs w:val="28"/>
         </w:rPr>
       </w:pPr>
-      <w:r>
-        <w:rPr>
-          <w:b/>
-          <w:bCs/>
-          <w:sz w:val="28"/>
-          <w:szCs w:val="28"/>
-        </w:rPr>
-        <w:t>#2</w:t>
-      </w:r>
+      <w:hyperlink r:id="rId11" w:history="1">
+        <w:r>
+          <w:rPr>
+            <w:rStyle w:val="Hipervnculo"/>
+            <w:b/>
+            <w:bCs/>
+            <w:sz w:val="28"/>
+            <w:szCs w:val="28"/>
+          </w:rPr>
+          <w:t>#2</w:t>
+        </w:r>
+      </w:hyperlink>
     </w:p>
     <w:tbl>
       <w:tblPr>
@@ -490,7 +520,7 @@
                           <pic:cNvPicPr/>
                         </pic:nvPicPr>
                         <pic:blipFill>
-                          <a:blip r:embed="rId8"/>
+                          <a:blip r:embed="rId12"/>
                           <a:stretch>
                             <a:fillRect/>
                           </a:stretch>
@@ -589,7 +619,7 @@
                           <pic:cNvPicPr/>
                         </pic:nvPicPr>
                         <pic:blipFill>
-                          <a:blip r:embed="rId9"/>
+                          <a:blip r:embed="rId13"/>
                           <a:stretch>
                             <a:fillRect/>
                           </a:stretch>
@@ -692,7 +722,7 @@
                           <pic:cNvPicPr/>
                         </pic:nvPicPr>
                         <pic:blipFill>
-                          <a:blip r:embed="rId10"/>
+                          <a:blip r:embed="rId14"/>
                           <a:stretch>
                             <a:fillRect/>
                           </a:stretch>
@@ -792,7 +822,7 @@
                           <pic:cNvPicPr/>
                         </pic:nvPicPr>
                         <pic:blipFill>
-                          <a:blip r:embed="rId11"/>
+                          <a:blip r:embed="rId15"/>
                           <a:stretch>
                             <a:fillRect/>
                           </a:stretch>
@@ -854,7 +884,7 @@
                           <pic:cNvPicPr/>
                         </pic:nvPicPr>
                         <pic:blipFill>
-                          <a:blip r:embed="rId12"/>
+                          <a:blip r:embed="rId16"/>
                           <a:stretch>
                             <a:fillRect/>
                           </a:stretch>
@@ -890,15 +920,18 @@
           <w:szCs w:val="28"/>
         </w:rPr>
       </w:pPr>
-      <w:r>
-        <w:rPr>
-          <w:b/>
-          <w:bCs/>
-          <w:sz w:val="28"/>
-          <w:szCs w:val="28"/>
-        </w:rPr>
-        <w:t>#3</w:t>
-      </w:r>
+      <w:hyperlink r:id="rId17" w:history="1">
+        <w:r>
+          <w:rPr>
+            <w:rStyle w:val="Hipervnculo"/>
+            <w:b/>
+            <w:bCs/>
+            <w:sz w:val="28"/>
+            <w:szCs w:val="28"/>
+          </w:rPr>
+          <w:t>#3</w:t>
+        </w:r>
+      </w:hyperlink>
     </w:p>
     <w:p>
       <w:pPr>
@@ -912,15 +945,18 @@
           <w:szCs w:val="28"/>
         </w:rPr>
       </w:pPr>
-      <w:r>
-        <w:rPr>
-          <w:b/>
-          <w:bCs/>
-          <w:sz w:val="28"/>
-          <w:szCs w:val="28"/>
-        </w:rPr>
-        <w:t>#4</w:t>
-      </w:r>
+      <w:hyperlink r:id="rId18" w:history="1">
+        <w:r>
+          <w:rPr>
+            <w:rStyle w:val="Hipervnculo"/>
+            <w:b/>
+            <w:bCs/>
+            <w:sz w:val="28"/>
+            <w:szCs w:val="28"/>
+          </w:rPr>
+          <w:t>#4</w:t>
+        </w:r>
+      </w:hyperlink>
     </w:p>
     <w:tbl>
       <w:tblPr>
@@ -985,7 +1021,7 @@
                           <pic:cNvPicPr/>
                         </pic:nvPicPr>
                         <pic:blipFill>
-                          <a:blip r:embed="rId13"/>
+                          <a:blip r:embed="rId19"/>
                           <a:stretch>
                             <a:fillRect/>
                           </a:stretch>
@@ -1084,7 +1120,7 @@
                           <pic:cNvPicPr/>
                         </pic:nvPicPr>
                         <pic:blipFill>
-                          <a:blip r:embed="rId14"/>
+                          <a:blip r:embed="rId20"/>
                           <a:stretch>
                             <a:fillRect/>
                           </a:stretch>
@@ -1120,15 +1156,18 @@
           <w:szCs w:val="28"/>
         </w:rPr>
       </w:pPr>
-      <w:r>
-        <w:rPr>
-          <w:b/>
-          <w:bCs/>
-          <w:sz w:val="28"/>
-          <w:szCs w:val="28"/>
-        </w:rPr>
-        <w:t>#5</w:t>
-      </w:r>
+      <w:hyperlink r:id="rId21" w:history="1">
+        <w:r>
+          <w:rPr>
+            <w:rStyle w:val="Hipervnculo"/>
+            <w:b/>
+            <w:bCs/>
+            <w:sz w:val="28"/>
+            <w:szCs w:val="28"/>
+          </w:rPr>
+          <w:t>#5</w:t>
+        </w:r>
+      </w:hyperlink>
     </w:p>
     <w:tbl>
       <w:tblPr>
@@ -1194,7 +1233,7 @@
                           <pic:cNvPicPr/>
                         </pic:nvPicPr>
                         <pic:blipFill>
-                          <a:blip r:embed="rId15"/>
+                          <a:blip r:embed="rId22"/>
                           <a:stretch>
                             <a:fillRect/>
                           </a:stretch>
@@ -1294,7 +1333,7 @@
                           <pic:cNvPicPr/>
                         </pic:nvPicPr>
                         <pic:blipFill>
-                          <a:blip r:embed="rId16"/>
+                          <a:blip r:embed="rId23"/>
                           <a:stretch>
                             <a:fillRect/>
                           </a:stretch>
@@ -1356,7 +1395,7 @@
                           <pic:cNvPicPr/>
                         </pic:nvPicPr>
                         <pic:blipFill>
-                          <a:blip r:embed="rId17"/>
+                          <a:blip r:embed="rId24"/>
                           <a:stretch>
                             <a:fillRect/>
                           </a:stretch>
@@ -1392,16 +1431,18 @@
           <w:szCs w:val="28"/>
         </w:rPr>
       </w:pPr>
-      <w:r>
-        <w:rPr>
-          <w:b/>
-          <w:bCs/>
-          <w:sz w:val="28"/>
-          <w:szCs w:val="28"/>
-        </w:rPr>
-        <w:lastRenderedPageBreak/>
-        <w:t>#6</w:t>
-      </w:r>
+      <w:hyperlink r:id="rId25" w:history="1">
+        <w:r>
+          <w:rPr>
+            <w:rStyle w:val="Hipervnculo"/>
+            <w:b/>
+            <w:bCs/>
+            <w:sz w:val="28"/>
+            <w:szCs w:val="28"/>
+          </w:rPr>
+          <w:t>#6</w:t>
+        </w:r>
+      </w:hyperlink>
     </w:p>
     <w:tbl>
       <w:tblPr>
@@ -1445,6 +1486,7 @@
               <w:rPr>
                 <w:b/>
                 <w:bCs/>
+                <w:noProof/>
                 <w:sz w:val="28"/>
                 <w:szCs w:val="28"/>
               </w:rPr>
@@ -1464,7 +1506,7 @@
                           <pic:cNvPicPr/>
                         </pic:nvPicPr>
                         <pic:blipFill>
-                          <a:blip r:embed="rId18"/>
+                          <a:blip r:embed="rId26"/>
                           <a:stretch>
                             <a:fillRect/>
                           </a:stretch>
@@ -1543,6 +1585,7 @@
               <w:rPr>
                 <w:b/>
                 <w:bCs/>
+                <w:noProof/>
                 <w:sz w:val="28"/>
                 <w:szCs w:val="28"/>
               </w:rPr>
@@ -1562,7 +1605,7 @@
                           <pic:cNvPicPr/>
                         </pic:nvPicPr>
                         <pic:blipFill>
-                          <a:blip r:embed="rId19"/>
+                          <a:blip r:embed="rId27"/>
                           <a:stretch>
                             <a:fillRect/>
                           </a:stretch>
@@ -1611,24 +1654,18 @@
           <w:szCs w:val="28"/>
         </w:rPr>
       </w:pPr>
-      <w:r>
-        <w:rPr>
-          <w:b/>
-          <w:bCs/>
-          <w:sz w:val="28"/>
-          <w:szCs w:val="28"/>
-        </w:rPr>
-        <w:t>#</w:t>
-      </w:r>
-      <w:r>
-        <w:rPr>
-          <w:b/>
-          <w:bCs/>
-          <w:sz w:val="28"/>
-          <w:szCs w:val="28"/>
-        </w:rPr>
-        <w:t>7</w:t>
-      </w:r>
+      <w:hyperlink r:id="rId28" w:history="1">
+        <w:r>
+          <w:rPr>
+            <w:rStyle w:val="Hipervnculo"/>
+            <w:b/>
+            <w:bCs/>
+            <w:sz w:val="28"/>
+            <w:szCs w:val="28"/>
+          </w:rPr>
+          <w:t>#7</w:t>
+        </w:r>
+      </w:hyperlink>
     </w:p>
     <w:tbl>
       <w:tblPr>
@@ -1674,6 +1711,7 @@
               <w:rPr>
                 <w:b/>
                 <w:bCs/>
+                <w:noProof/>
                 <w:sz w:val="28"/>
                 <w:szCs w:val="28"/>
               </w:rPr>
@@ -1693,7 +1731,7 @@
                           <pic:cNvPicPr/>
                         </pic:nvPicPr>
                         <pic:blipFill>
-                          <a:blip r:embed="rId20"/>
+                          <a:blip r:embed="rId29"/>
                           <a:stretch>
                             <a:fillRect/>
                           </a:stretch>
@@ -1773,6 +1811,7 @@
               <w:rPr>
                 <w:b/>
                 <w:bCs/>
+                <w:noProof/>
                 <w:sz w:val="28"/>
                 <w:szCs w:val="28"/>
               </w:rPr>
@@ -1792,7 +1831,7 @@
                           <pic:cNvPicPr/>
                         </pic:nvPicPr>
                         <pic:blipFill>
-                          <a:blip r:embed="rId21"/>
+                          <a:blip r:embed="rId30"/>
                           <a:stretch>
                             <a:fillRect/>
                           </a:stretch>
@@ -1834,6 +1873,7 @@
               <w:rPr>
                 <w:b/>
                 <w:bCs/>
+                <w:noProof/>
                 <w:sz w:val="28"/>
                 <w:szCs w:val="28"/>
               </w:rPr>
@@ -1853,7 +1893,7 @@
                           <pic:cNvPicPr/>
                         </pic:nvPicPr>
                         <pic:blipFill rotWithShape="1">
-                          <a:blip r:embed="rId22"/>
+                          <a:blip r:embed="rId31"/>
                           <a:srcRect t="13824"/>
                           <a:stretch/>
                         </pic:blipFill>
@@ -1907,6 +1947,7 @@
               <w:rPr>
                 <w:b/>
                 <w:bCs/>
+                <w:noProof/>
                 <w:sz w:val="28"/>
                 <w:szCs w:val="28"/>
               </w:rPr>
@@ -1926,7 +1967,7 @@
                           <pic:cNvPicPr/>
                         </pic:nvPicPr>
                         <pic:blipFill>
-                          <a:blip r:embed="rId23"/>
+                          <a:blip r:embed="rId32"/>
                           <a:stretch>
                             <a:fillRect/>
                           </a:stretch>
@@ -1968,6 +2009,7 @@
               <w:rPr>
                 <w:b/>
                 <w:bCs/>
+                <w:noProof/>
                 <w:sz w:val="28"/>
                 <w:szCs w:val="28"/>
               </w:rPr>
@@ -1987,7 +2029,7 @@
                           <pic:cNvPicPr/>
                         </pic:nvPicPr>
                         <pic:blipFill>
-                          <a:blip r:embed="rId24"/>
+                          <a:blip r:embed="rId33"/>
                           <a:stretch>
                             <a:fillRect/>
                           </a:stretch>
@@ -2049,6 +2091,18 @@
           <w:szCs w:val="28"/>
         </w:rPr>
       </w:pPr>
+      <w:hyperlink r:id="rId34" w:history="1">
+        <w:r>
+          <w:rPr>
+            <w:rStyle w:val="Hipervnculo"/>
+            <w:b/>
+            <w:bCs/>
+            <w:sz w:val="28"/>
+            <w:szCs w:val="28"/>
+          </w:rPr>
+          <w:t>#8</w:t>
+        </w:r>
+      </w:hyperlink>
       <w:r>
         <w:rPr>
           <w:b/>
@@ -2056,8 +2110,7 @@
           <w:sz w:val="28"/>
           <w:szCs w:val="28"/>
         </w:rPr>
-        <w:lastRenderedPageBreak/>
-        <w:t xml:space="preserve">#8 </w:t>
+        <w:t xml:space="preserve"> </w:t>
       </w:r>
       <w:r>
         <w:rPr>
@@ -2132,6 +2185,7 @@
               <w:rPr>
                 <w:b/>
                 <w:bCs/>
+                <w:noProof/>
                 <w:sz w:val="28"/>
                 <w:szCs w:val="28"/>
               </w:rPr>
@@ -2151,7 +2205,7 @@
                           <pic:cNvPicPr/>
                         </pic:nvPicPr>
                         <pic:blipFill>
-                          <a:blip r:embed="rId25"/>
+                          <a:blip r:embed="rId35"/>
                           <a:stretch>
                             <a:fillRect/>
                           </a:stretch>
@@ -2230,6 +2284,7 @@
               <w:rPr>
                 <w:b/>
                 <w:bCs/>
+                <w:noProof/>
                 <w:sz w:val="28"/>
                 <w:szCs w:val="28"/>
               </w:rPr>
@@ -2249,7 +2304,7 @@
                           <pic:cNvPicPr/>
                         </pic:nvPicPr>
                         <pic:blipFill>
-                          <a:blip r:embed="rId26"/>
+                          <a:blip r:embed="rId36"/>
                           <a:stretch>
                             <a:fillRect/>
                           </a:stretch>
@@ -2298,15 +2353,18 @@
           <w:szCs w:val="28"/>
         </w:rPr>
       </w:pPr>
-      <w:r>
-        <w:rPr>
-          <w:b/>
-          <w:bCs/>
-          <w:sz w:val="28"/>
-          <w:szCs w:val="28"/>
-        </w:rPr>
-        <w:t>#9</w:t>
-      </w:r>
+      <w:hyperlink r:id="rId37" w:history="1">
+        <w:r>
+          <w:rPr>
+            <w:rStyle w:val="Hipervnculo"/>
+            <w:b/>
+            <w:bCs/>
+            <w:sz w:val="28"/>
+            <w:szCs w:val="28"/>
+          </w:rPr>
+          <w:t>#9</w:t>
+        </w:r>
+      </w:hyperlink>
     </w:p>
     <w:tbl>
       <w:tblPr>
@@ -2350,6 +2408,7 @@
               <w:rPr>
                 <w:b/>
                 <w:bCs/>
+                <w:noProof/>
                 <w:sz w:val="28"/>
                 <w:szCs w:val="28"/>
               </w:rPr>
@@ -2369,7 +2428,7 @@
                           <pic:cNvPicPr/>
                         </pic:nvPicPr>
                         <pic:blipFill>
-                          <a:blip r:embed="rId27"/>
+                          <a:blip r:embed="rId38"/>
                           <a:stretch>
                             <a:fillRect/>
                           </a:stretch>
@@ -2448,6 +2507,7 @@
               <w:rPr>
                 <w:b/>
                 <w:bCs/>
+                <w:noProof/>
                 <w:sz w:val="28"/>
                 <w:szCs w:val="28"/>
               </w:rPr>
@@ -2467,7 +2527,7 @@
                           <pic:cNvPicPr/>
                         </pic:nvPicPr>
                         <pic:blipFill>
-                          <a:blip r:embed="rId28"/>
+                          <a:blip r:embed="rId39"/>
                           <a:stretch>
                             <a:fillRect/>
                           </a:stretch>
@@ -2572,6 +2632,7 @@
               <w:rPr>
                 <w:b/>
                 <w:bCs/>
+                <w:noProof/>
                 <w:sz w:val="28"/>
                 <w:szCs w:val="28"/>
               </w:rPr>
@@ -2592,7 +2653,7 @@
                           <pic:cNvPicPr/>
                         </pic:nvPicPr>
                         <pic:blipFill>
-                          <a:blip r:embed="rId29"/>
+                          <a:blip r:embed="rId40"/>
                           <a:stretch>
                             <a:fillRect/>
                           </a:stretch>
@@ -2671,6 +2732,7 @@
               <w:rPr>
                 <w:b/>
                 <w:bCs/>
+                <w:noProof/>
                 <w:sz w:val="28"/>
                 <w:szCs w:val="28"/>
               </w:rPr>
@@ -2690,7 +2752,7 @@
                           <pic:cNvPicPr/>
                         </pic:nvPicPr>
                         <pic:blipFill>
-                          <a:blip r:embed="rId30"/>
+                          <a:blip r:embed="rId41"/>
                           <a:stretch>
                             <a:fillRect/>
                           </a:stretch>
@@ -2726,24 +2788,18 @@
           <w:szCs w:val="28"/>
         </w:rPr>
       </w:pPr>
-      <w:r>
-        <w:rPr>
-          <w:b/>
-          <w:bCs/>
-          <w:sz w:val="28"/>
-          <w:szCs w:val="28"/>
-        </w:rPr>
-        <w:t>#</w:t>
-      </w:r>
-      <w:r>
-        <w:rPr>
-          <w:b/>
-          <w:bCs/>
-          <w:sz w:val="28"/>
-          <w:szCs w:val="28"/>
-        </w:rPr>
-        <w:t>10</w:t>
-      </w:r>
+      <w:hyperlink r:id="rId42" w:history="1">
+        <w:r>
+          <w:rPr>
+            <w:rStyle w:val="Hipervnculo"/>
+            <w:b/>
+            <w:bCs/>
+            <w:sz w:val="28"/>
+            <w:szCs w:val="28"/>
+          </w:rPr>
+          <w:t>#10</w:t>
+        </w:r>
+      </w:hyperlink>
     </w:p>
     <w:p>
       <w:pPr>
@@ -2770,15 +2826,18 @@
           <w:szCs w:val="28"/>
         </w:rPr>
       </w:pPr>
-      <w:r>
-        <w:rPr>
-          <w:b/>
-          <w:bCs/>
-          <w:sz w:val="28"/>
-          <w:szCs w:val="28"/>
-        </w:rPr>
-        <w:t>#11</w:t>
-      </w:r>
+      <w:hyperlink r:id="rId43" w:history="1">
+        <w:r>
+          <w:rPr>
+            <w:rStyle w:val="Hipervnculo"/>
+            <w:b/>
+            <w:bCs/>
+            <w:sz w:val="28"/>
+            <w:szCs w:val="28"/>
+          </w:rPr>
+          <w:t>#11</w:t>
+        </w:r>
+      </w:hyperlink>
     </w:p>
     <w:p>
       <w:pPr>
@@ -2835,6 +2894,7 @@
               <w:rPr>
                 <w:b/>
                 <w:bCs/>
+                <w:noProof/>
                 <w:sz w:val="28"/>
                 <w:szCs w:val="28"/>
               </w:rPr>
@@ -2854,7 +2914,7 @@
                           <pic:cNvPicPr/>
                         </pic:nvPicPr>
                         <pic:blipFill>
-                          <a:blip r:embed="rId31"/>
+                          <a:blip r:embed="rId44"/>
                           <a:stretch>
                             <a:fillRect/>
                           </a:stretch>
@@ -2933,6 +2993,7 @@
               <w:rPr>
                 <w:b/>
                 <w:bCs/>
+                <w:noProof/>
                 <w:sz w:val="28"/>
                 <w:szCs w:val="28"/>
               </w:rPr>
@@ -2952,7 +3013,7 @@
                           <pic:cNvPicPr/>
                         </pic:nvPicPr>
                         <pic:blipFill>
-                          <a:blip r:embed="rId32"/>
+                          <a:blip r:embed="rId45"/>
                           <a:stretch>
                             <a:fillRect/>
                           </a:stretch>
@@ -2988,25 +3049,28 @@
           <w:szCs w:val="28"/>
         </w:rPr>
       </w:pPr>
-      <w:r>
-        <w:rPr>
-          <w:b/>
-          <w:bCs/>
-          <w:sz w:val="28"/>
-          <w:szCs w:val="28"/>
-        </w:rPr>
-        <w:lastRenderedPageBreak/>
-        <w:t>#1</w:t>
-      </w:r>
-      <w:r>
-        <w:rPr>
-          <w:b/>
-          <w:bCs/>
-          <w:sz w:val="28"/>
-          <w:szCs w:val="28"/>
-        </w:rPr>
-        <w:t>2</w:t>
-      </w:r>
+      <w:hyperlink r:id="rId46" w:history="1">
+        <w:r>
+          <w:rPr>
+            <w:rStyle w:val="Hipervnculo"/>
+            <w:b/>
+            <w:bCs/>
+            <w:sz w:val="28"/>
+            <w:szCs w:val="28"/>
+          </w:rPr>
+          <w:t>#1</w:t>
+        </w:r>
+        <w:r>
+          <w:rPr>
+            <w:rStyle w:val="Hipervnculo"/>
+            <w:b/>
+            <w:bCs/>
+            <w:sz w:val="28"/>
+            <w:szCs w:val="28"/>
+          </w:rPr>
+          <w:t>2</w:t>
+        </w:r>
+      </w:hyperlink>
     </w:p>
     <w:tbl>
       <w:tblPr>
@@ -3050,6 +3114,7 @@
               <w:rPr>
                 <w:b/>
                 <w:bCs/>
+                <w:noProof/>
                 <w:sz w:val="28"/>
                 <w:szCs w:val="28"/>
               </w:rPr>
@@ -3069,7 +3134,7 @@
                           <pic:cNvPicPr/>
                         </pic:nvPicPr>
                         <pic:blipFill>
-                          <a:blip r:embed="rId33"/>
+                          <a:blip r:embed="rId47"/>
                           <a:stretch>
                             <a:fillRect/>
                           </a:stretch>
@@ -3148,6 +3213,7 @@
               <w:rPr>
                 <w:b/>
                 <w:bCs/>
+                <w:noProof/>
                 <w:sz w:val="28"/>
                 <w:szCs w:val="28"/>
               </w:rPr>
@@ -3167,7 +3233,7 @@
                           <pic:cNvPicPr/>
                         </pic:nvPicPr>
                         <pic:blipFill>
-                          <a:blip r:embed="rId34"/>
+                          <a:blip r:embed="rId48"/>
                           <a:stretch>
                             <a:fillRect/>
                           </a:stretch>
@@ -3689,6 +3755,18 @@
       <w:shd w:val="clear" w:color="auto" w:fill="E1DFDD"/>
     </w:rPr>
   </w:style>
+  <w:style w:type="character" w:styleId="Hipervnculovisitado">
+    <w:name w:val="FollowedHyperlink"/>
+    <w:basedOn w:val="Fuentedeprrafopredeter"/>
+    <w:uiPriority w:val="99"/>
+    <w:semiHidden/>
+    <w:unhideWhenUsed/>
+    <w:rsid w:val="00156316"/>
+    <w:rPr>
+      <w:color w:val="954F72" w:themeColor="followedHyperlink"/>
+      <w:u w:val="single"/>
+    </w:rPr>
+  </w:style>
 </w:styles>
 </file>
 
@@ -3985,4 +4063,16 @@
     </a:ext>
   </a:extLst>
 </a:theme>
+</file>
+
+<file path=customXml/item1.xml><?xml version="1.0" encoding="utf-8"?>
+<b:Sources xmlns:b="http://schemas.openxmlformats.org/officeDocument/2006/bibliography" xmlns="http://schemas.openxmlformats.org/officeDocument/2006/bibliography" SelectedStyle="\APASixthEditionOfficeOnline.xsl" StyleName="APA" Version="6"/>
+</file>
+
+<file path=customXml/itemProps1.xml><?xml version="1.0" encoding="utf-8"?>
+<ds:datastoreItem xmlns:ds="http://schemas.openxmlformats.org/officeDocument/2006/customXml" ds:itemID="{3DDE61AD-291A-4CA4-B447-E1FF7A168052}">
+  <ds:schemaRefs>
+    <ds:schemaRef ds:uri="http://schemas.openxmlformats.org/officeDocument/2006/bibliography"/>
+  </ds:schemaRefs>
+</ds:datastoreItem>
 </file>
</xml_diff>